<commit_message>
all changes are done
</commit_message>
<xml_diff>
--- a/src/assets/self/cv_prof_vinay-k-nangia.docx
+++ b/src/assets/self/cv_prof_vinay-k-nangia.docx
@@ -1,6 +1,6 @@
 
 <file path=word/document.xml><?xml version="1.0" encoding="utf-8"?>
-<w:document xmlns:wpc="http://schemas.microsoft.com/office/word/2010/wordprocessingCanvas" xmlns:cx="http://schemas.microsoft.com/office/drawing/2014/chartex" xmlns:cx1="http://schemas.microsoft.com/office/drawing/2015/9/8/chartex" xmlns:cx2="http://schemas.microsoft.com/office/drawing/2015/10/21/chartex" xmlns:cx3="http://schemas.microsoft.com/office/drawing/2016/5/9/chartex" xmlns:cx4="http://schemas.microsoft.com/office/drawing/2016/5/10/chartex" xmlns:cx5="http://schemas.microsoft.com/office/drawing/2016/5/11/chartex" xmlns:cx6="http://schemas.microsoft.com/office/drawing/2016/5/12/chartex" xmlns:cx7="http://schemas.microsoft.com/office/drawing/2016/5/13/chartex" xmlns:cx8="http://schemas.microsoft.com/office/drawing/2016/5/14/chartex" xmlns:mc="http://schemas.openxmlformats.org/markup-compatibility/2006" xmlns:aink="http://schemas.microsoft.com/office/drawing/2016/ink" xmlns:am3d="http://schemas.microsoft.com/office/drawing/2017/model3d" xmlns:o="urn:schemas-microsoft-com:office:office" xmlns:oel="http://schemas.microsoft.com/office/2019/extlst" xmlns:r="http://schemas.openxmlformats.org/officeDocument/2006/relationships" xmlns:m="http://schemas.openxmlformats.org/officeDocument/2006/math" xmlns:v="urn:schemas-microsoft-com:vml" xmlns:wp14="http://schemas.microsoft.com/office/word/2010/wordprocessingDrawing" xmlns:wp="http://schemas.openxmlformats.org/drawingml/2006/wordprocessingDrawing" xmlns:w10="urn:schemas-microsoft-com:office:word" xmlns:w="http://schemas.openxmlformats.org/wordprocessingml/2006/main" xmlns:w14="http://schemas.microsoft.com/office/word/2010/wordml" xmlns:w15="http://schemas.microsoft.com/office/word/2012/wordml" xmlns:w16cex="http://schemas.microsoft.com/office/word/2018/wordml/cex" xmlns:w16cid="http://schemas.microsoft.com/office/word/2016/wordml/cid" xmlns:w16="http://schemas.microsoft.com/office/word/2018/wordml" xmlns:w16du="http://schemas.microsoft.com/office/word/2023/wordml/word16du" xmlns:w16sdtdh="http://schemas.microsoft.com/office/word/2020/wordml/sdtdatahash" xmlns:w16se="http://schemas.microsoft.com/office/word/2015/wordml/symex" xmlns:wpg="http://schemas.microsoft.com/office/word/2010/wordprocessingGroup" xmlns:wpi="http://schemas.microsoft.com/office/word/2010/wordprocessingInk" xmlns:wne="http://schemas.microsoft.com/office/word/2006/wordml" xmlns:wps="http://schemas.microsoft.com/office/word/2010/wordprocessingShape" mc:Ignorable="w14 w15 w16se w16cid w16 w16cex w16sdtdh w16du wp14">
+<w:document xmlns:wpc="http://schemas.microsoft.com/office/word/2010/wordprocessingCanvas" xmlns:cx="http://schemas.microsoft.com/office/drawing/2014/chartex" xmlns:cx1="http://schemas.microsoft.com/office/drawing/2015/9/8/chartex" xmlns:cx2="http://schemas.microsoft.com/office/drawing/2015/10/21/chartex" xmlns:cx3="http://schemas.microsoft.com/office/drawing/2016/5/9/chartex" xmlns:cx4="http://schemas.microsoft.com/office/drawing/2016/5/10/chartex" xmlns:cx5="http://schemas.microsoft.com/office/drawing/2016/5/11/chartex" xmlns:cx6="http://schemas.microsoft.com/office/drawing/2016/5/12/chartex" xmlns:cx7="http://schemas.microsoft.com/office/drawing/2016/5/13/chartex" xmlns:cx8="http://schemas.microsoft.com/office/drawing/2016/5/14/chartex" xmlns:mc="http://schemas.openxmlformats.org/markup-compatibility/2006" xmlns:aink="http://schemas.microsoft.com/office/drawing/2016/ink" xmlns:am3d="http://schemas.microsoft.com/office/drawing/2017/model3d" xmlns:o="urn:schemas-microsoft-com:office:office" xmlns:oel="http://schemas.microsoft.com/office/2019/extlst" xmlns:r="http://schemas.openxmlformats.org/officeDocument/2006/relationships" xmlns:m="http://schemas.openxmlformats.org/officeDocument/2006/math" xmlns:v="urn:schemas-microsoft-com:vml" xmlns:wp14="http://schemas.microsoft.com/office/word/2010/wordprocessingDrawing" xmlns:wp="http://schemas.openxmlformats.org/drawingml/2006/wordprocessingDrawing" xmlns:w10="urn:schemas-microsoft-com:office:word" xmlns:w="http://schemas.openxmlformats.org/wordprocessingml/2006/main" xmlns:w14="http://schemas.microsoft.com/office/word/2010/wordml" xmlns:w15="http://schemas.microsoft.com/office/word/2012/wordml" xmlns:w16cex="http://schemas.microsoft.com/office/word/2018/wordml/cex" xmlns:w16cid="http://schemas.microsoft.com/office/word/2016/wordml/cid" xmlns:w16="http://schemas.microsoft.com/office/word/2018/wordml" xmlns:w16du="http://schemas.microsoft.com/office/word/2023/wordml/word16du" xmlns:w16sdtdh="http://schemas.microsoft.com/office/word/2020/wordml/sdtdatahash" xmlns:w16sdtfl="http://schemas.microsoft.com/office/word/2024/wordml/sdtformatlock" xmlns:w16se="http://schemas.microsoft.com/office/word/2015/wordml/symex" xmlns:wpg="http://schemas.microsoft.com/office/word/2010/wordprocessingGroup" xmlns:wpi="http://schemas.microsoft.com/office/word/2010/wordprocessingInk" xmlns:wne="http://schemas.microsoft.com/office/word/2006/wordml" xmlns:wps="http://schemas.microsoft.com/office/word/2010/wordprocessingShape" mc:Ignorable="w14 w15 w16se w16cid w16 w16cex w16sdtdh w16sdtfl w16du wp14">
   <w:body>
     <w:p>
       <w:pPr>
@@ -692,8 +692,8 @@
         </w:rPr>
         <w:t xml:space="preserve"> and overseas and setting up of new ventures in </w:t>
       </w:r>
-      <w:smartTag w:uri="urn:schemas-microsoft-com:office:smarttags" w:element="country-region">
-        <w:smartTag w:uri="urn:schemas-microsoft-com:office:smarttags" w:element="place">
+      <w:smartTag w:uri="urn:schemas-microsoft-com:office:smarttags" w:element="place">
+        <w:smartTag w:uri="urn:schemas-microsoft-com:office:smarttags" w:element="country-region">
           <w:r>
             <w:rPr>
               <w:rFonts w:ascii="Calibri" w:hAnsi="Calibri" w:cs="Arial"/>
@@ -1932,8 +1932,8 @@
         </w:rPr>
         <w:t xml:space="preserve"> leading nationalized bank with over 2600 branches spread over India and overseas. I worked at a number of different places including small villages to large metropolis of Mumbai and </w:t>
       </w:r>
-      <w:smartTag w:uri="urn:schemas-microsoft-com:office:smarttags" w:element="City">
-        <w:smartTag w:uri="urn:schemas-microsoft-com:office:smarttags" w:element="place">
+      <w:smartTag w:uri="urn:schemas-microsoft-com:office:smarttags" w:element="place">
+        <w:smartTag w:uri="urn:schemas-microsoft-com:office:smarttags" w:element="City">
           <w:r>
             <w:rPr>
               <w:rFonts w:ascii="Calibri" w:hAnsi="Calibri" w:cs="Arial"/>
@@ -2246,8 +2246,8 @@
                 <w:color w:val="000000"/>
               </w:rPr>
             </w:pPr>
-            <w:smartTag w:uri="urn:schemas-microsoft-com:office:smarttags" w:element="City">
-              <w:smartTag w:uri="urn:schemas-microsoft-com:office:smarttags" w:element="place">
+            <w:smartTag w:uri="urn:schemas-microsoft-com:office:smarttags" w:element="place">
+              <w:smartTag w:uri="urn:schemas-microsoft-com:office:smarttags" w:element="City">
                 <w:r>
                   <w:rPr>
                     <w:rFonts w:ascii="Calibri" w:hAnsi="Calibri" w:cs="Arial"/>
@@ -4142,22 +4142,6 @@
     <w:p>
       <w:pPr>
         <w:pStyle w:val="NormalWeb"/>
-        <w:tabs>
-          <w:tab w:val="num" w:pos="1260"/>
-        </w:tabs>
-        <w:spacing w:before="0" w:beforeAutospacing="0" w:after="0" w:afterAutospacing="0"/>
-        <w:ind w:right="-125"/>
-        <w:jc w:val="both"/>
-        <w:textAlignment w:val="baseline"/>
-        <w:rPr>
-          <w:rFonts w:ascii="Calibri" w:hAnsi="Calibri" w:cs="Arial"/>
-          <w:color w:val="000000"/>
-        </w:rPr>
-      </w:pPr>
-    </w:p>
-    <w:p>
-      <w:pPr>
-        <w:pStyle w:val="NormalWeb"/>
         <w:numPr>
           <w:ilvl w:val="0"/>
           <w:numId w:val="4"/>
@@ -4177,6 +4161,39 @@
           <w:b/>
           <w:color w:val="000000"/>
         </w:rPr>
+        <w:t xml:space="preserve">Man of Excellence </w:t>
+      </w:r>
+      <w:r>
+        <w:rPr>
+          <w:rFonts w:ascii="Calibri" w:hAnsi="Calibri" w:cs="Arial"/>
+          <w:bCs/>
+          <w:color w:val="000000"/>
+        </w:rPr>
+        <w:t>Award 2022</w:t>
+      </w:r>
+    </w:p>
+    <w:p>
+      <w:pPr>
+        <w:pStyle w:val="NormalWeb"/>
+        <w:numPr>
+          <w:ilvl w:val="0"/>
+          <w:numId w:val="4"/>
+        </w:numPr>
+        <w:spacing w:beforeAutospacing="0" w:after="0" w:afterAutospacing="0" w:line="360" w:lineRule="auto"/>
+        <w:ind w:left="720" w:right="-562"/>
+        <w:jc w:val="both"/>
+        <w:textAlignment w:val="baseline"/>
+        <w:rPr>
+          <w:rFonts w:ascii="Calibri" w:hAnsi="Calibri" w:cs="Arial"/>
+          <w:color w:val="000000"/>
+        </w:rPr>
+      </w:pPr>
+      <w:r>
+        <w:rPr>
+          <w:rFonts w:ascii="Calibri" w:hAnsi="Calibri" w:cs="Arial"/>
+          <w:b/>
+          <w:color w:val="000000"/>
+        </w:rPr>
         <w:t>Glory of India</w:t>
       </w:r>
       <w:r>
@@ -4184,14 +4201,7 @@
           <w:rFonts w:ascii="Calibri" w:hAnsi="Calibri" w:cs="Arial"/>
           <w:color w:val="000000"/>
         </w:rPr>
-        <w:t xml:space="preserve"> Award 2017</w:t>
-      </w:r>
-      <w:r>
-        <w:rPr>
-          <w:rFonts w:ascii="Calibri" w:hAnsi="Calibri" w:cs="Arial"/>
-          <w:color w:val="000000"/>
-        </w:rPr>
-        <w:t>.</w:t>
+        <w:t xml:space="preserve"> Award 2017.</w:t>
       </w:r>
     </w:p>
     <w:p>
@@ -4802,6 +4812,7 @@
           <w:iCs/>
           <w:color w:val="000000"/>
         </w:rPr>
+        <w:lastRenderedPageBreak/>
         <w:t>Member</w:t>
       </w:r>
       <w:r>
@@ -4845,8 +4856,8 @@
         </w:rPr>
         <w:t xml:space="preserve"> and </w:t>
       </w:r>
-      <w:smartTag w:uri="urn:schemas-microsoft-com:office:smarttags" w:element="City">
-        <w:smartTag w:uri="urn:schemas-microsoft-com:office:smarttags" w:element="place">
+      <w:smartTag w:uri="urn:schemas-microsoft-com:office:smarttags" w:element="place">
+        <w:smartTag w:uri="urn:schemas-microsoft-com:office:smarttags" w:element="City">
           <w:r>
             <w:rPr>
               <w:rFonts w:ascii="Calibri" w:hAnsi="Calibri" w:cs="Arial"/>
@@ -4888,7 +4899,6 @@
           <w:i/>
           <w:color w:val="000000"/>
         </w:rPr>
-        <w:lastRenderedPageBreak/>
         <w:t>Coordinator</w:t>
       </w:r>
       <w:r>
@@ -5093,8 +5103,8 @@
         </w:rPr>
         <w:t xml:space="preserve">, </w:t>
       </w:r>
-      <w:smartTag w:uri="urn:schemas-microsoft-com:office:smarttags" w:element="City">
-        <w:smartTag w:uri="urn:schemas-microsoft-com:office:smarttags" w:element="place">
+      <w:smartTag w:uri="urn:schemas-microsoft-com:office:smarttags" w:element="place">
+        <w:smartTag w:uri="urn:schemas-microsoft-com:office:smarttags" w:element="City">
           <w:r>
             <w:rPr>
               <w:rFonts w:ascii="Calibri" w:hAnsi="Calibri" w:cs="Arial"/>
@@ -5568,31 +5578,7 @@
           <w:bCs/>
           <w:color w:val="000000"/>
         </w:rPr>
-        <w:t xml:space="preserve">of </w:t>
-      </w:r>
-      <w:r>
-        <w:rPr>
-          <w:rFonts w:ascii="Calibri" w:hAnsi="Calibri" w:cs="Arial"/>
-          <w:bCs/>
-          <w:color w:val="000000"/>
-        </w:rPr>
-        <w:t>DBS Global</w:t>
-      </w:r>
-      <w:r>
-        <w:rPr>
-          <w:rFonts w:ascii="Calibri" w:hAnsi="Calibri" w:cs="Arial"/>
-          <w:bCs/>
-          <w:color w:val="000000"/>
-        </w:rPr>
-        <w:t xml:space="preserve"> University, </w:t>
-      </w:r>
-      <w:r>
-        <w:rPr>
-          <w:rFonts w:ascii="Calibri" w:hAnsi="Calibri" w:cs="Arial"/>
-          <w:bCs/>
-          <w:color w:val="000000"/>
-        </w:rPr>
-        <w:t>Dehradun</w:t>
+        <w:t>of DBS Global University, Dehradun</w:t>
       </w:r>
       <w:r>
         <w:rPr>
@@ -6495,6 +6481,7 @@
           <w:iCs/>
           <w:color w:val="000000"/>
         </w:rPr>
+        <w:lastRenderedPageBreak/>
         <w:t>Member</w:t>
       </w:r>
       <w:r>
@@ -6552,7 +6539,6 @@
           <w:iCs/>
           <w:color w:val="000000"/>
         </w:rPr>
-        <w:lastRenderedPageBreak/>
         <w:t>Member</w:t>
       </w:r>
       <w:r>
@@ -7756,6 +7742,7 @@
           <w:rFonts w:ascii="Calibri" w:hAnsi="Calibri" w:cs="Arial"/>
           <w:color w:val="000000"/>
         </w:rPr>
+        <w:lastRenderedPageBreak/>
         <w:t xml:space="preserve">Doon University Dehradun, </w:t>
       </w:r>
       <w:r>
@@ -7784,15 +7771,7 @@
           <w:rFonts w:ascii="Calibri" w:hAnsi="Calibri" w:cs="Arial"/>
           <w:color w:val="000000"/>
         </w:rPr>
-        <w:t xml:space="preserve">Uttarakhand Open University Haldwani, Motilal </w:t>
-      </w:r>
-      <w:r>
-        <w:rPr>
-          <w:rFonts w:ascii="Calibri" w:hAnsi="Calibri" w:cs="Arial"/>
-          <w:color w:val="000000"/>
-        </w:rPr>
-        <w:lastRenderedPageBreak/>
-        <w:t>Nehru National Inst</w:t>
+        <w:t>Uttarakhand Open University Haldwani, Motilal Nehru National Inst</w:t>
       </w:r>
       <w:r>
         <w:rPr>
@@ -8233,8 +8212,8 @@
         </w:rPr>
         <w:t xml:space="preserve">, </w:t>
       </w:r>
-      <w:smartTag w:uri="urn:schemas-microsoft-com:office:smarttags" w:element="place">
-        <w:smartTag w:uri="urn:schemas-microsoft-com:office:smarttags" w:element="City">
+      <w:smartTag w:uri="urn:schemas-microsoft-com:office:smarttags" w:element="City">
+        <w:smartTag w:uri="urn:schemas-microsoft-com:office:smarttags" w:element="place">
           <w:r>
             <w:rPr>
               <w:rFonts w:ascii="Calibri" w:hAnsi="Calibri" w:cs="Arial"/>
@@ -8577,8 +8556,8 @@
         </w:rPr>
         <w:t xml:space="preserve"> in </w:t>
       </w:r>
-      <w:smartTag w:uri="urn:schemas-microsoft-com:office:smarttags" w:element="place">
-        <w:smartTag w:uri="urn:schemas-microsoft-com:office:smarttags" w:element="City">
+      <w:smartTag w:uri="urn:schemas-microsoft-com:office:smarttags" w:element="City">
+        <w:smartTag w:uri="urn:schemas-microsoft-com:office:smarttags" w:element="place">
           <w:r>
             <w:rPr>
               <w:rFonts w:ascii="Calibri" w:hAnsi="Calibri"/>
@@ -8828,6 +8807,7 @@
           <w:i/>
           <w:color w:val="000000"/>
         </w:rPr>
+        <w:lastRenderedPageBreak/>
         <w:t>Invited Participation</w:t>
       </w:r>
       <w:r>
@@ -8884,7 +8864,6 @@
           <w:i/>
           <w:color w:val="000000"/>
         </w:rPr>
-        <w:lastRenderedPageBreak/>
         <w:t xml:space="preserve">Organized </w:t>
       </w:r>
       <w:r>
@@ -10299,6 +10278,7 @@
           <w:i/>
           <w:color w:val="000000"/>
         </w:rPr>
+        <w:lastRenderedPageBreak/>
         <w:t>Participated and Chaired</w:t>
       </w:r>
       <w:r>
@@ -11232,6 +11212,7 @@
           <w:rFonts w:asciiTheme="minorHAnsi" w:hAnsiTheme="minorHAnsi" w:cstheme="minorHAnsi"/>
           <w:color w:val="000000"/>
         </w:rPr>
+        <w:lastRenderedPageBreak/>
         <w:t xml:space="preserve">Managed </w:t>
       </w:r>
       <w:r>
@@ -11409,7 +11390,6 @@
           <w:rFonts w:asciiTheme="minorHAnsi" w:hAnsiTheme="minorHAnsi" w:cstheme="minorHAnsi"/>
           <w:color w:val="000000"/>
         </w:rPr>
-        <w:lastRenderedPageBreak/>
         <w:t xml:space="preserve">Opened a new branch of the bank in 1975 and became </w:t>
       </w:r>
       <w:r>
@@ -12134,6 +12114,7 @@
           <w:rFonts w:ascii="Calibri" w:hAnsi="Calibri" w:cs="Arial"/>
           <w:color w:val="000000"/>
         </w:rPr>
+        <w:lastRenderedPageBreak/>
         <w:t xml:space="preserve">Mahajan, R., Agrawal, R., Sharma, V., and </w:t>
       </w:r>
       <w:r>
@@ -12199,7 +12180,6 @@
           <w:rFonts w:ascii="Calibri" w:hAnsi="Calibri" w:cs="Arial"/>
           <w:color w:val="000000"/>
         </w:rPr>
-        <w:lastRenderedPageBreak/>
         <w:t xml:space="preserve">Mahajan, R., Agrawal, R., Sharma, V. and </w:t>
       </w:r>
       <w:r>
@@ -12763,6 +12743,7 @@
           <w:b/>
           <w:color w:val="000000"/>
         </w:rPr>
+        <w:lastRenderedPageBreak/>
         <w:t>Nangia, V.K.,</w:t>
       </w:r>
       <w:r>
@@ -12820,7 +12801,6 @@
           <w:rFonts w:ascii="Calibri" w:hAnsi="Calibri" w:cs="Arial"/>
           <w:color w:val="000000"/>
         </w:rPr>
-        <w:lastRenderedPageBreak/>
         <w:t xml:space="preserve">Reddy, K.S., Agrawal, R., and </w:t>
       </w:r>
       <w:r>
@@ -13419,6 +13399,7 @@
           <w:bCs/>
           <w:color w:val="000000"/>
         </w:rPr>
+        <w:lastRenderedPageBreak/>
         <w:t>Nangia, V.K.,</w:t>
       </w:r>
       <w:r>
@@ -13426,15 +13407,7 @@
           <w:rFonts w:ascii="Calibri" w:hAnsi="Calibri" w:cs="Arial"/>
           <w:color w:val="000000"/>
         </w:rPr>
-        <w:t xml:space="preserve"> Agrawal, R., Sharma, V., and Arora, S. (2011), (Teaching Notes): “Supplier Buyer Relationship and Revival- An important stage between decline and turnaround- The </w:t>
-      </w:r>
-      <w:r>
-        <w:rPr>
-          <w:rFonts w:ascii="Calibri" w:hAnsi="Calibri" w:cs="Arial"/>
-          <w:color w:val="000000"/>
-        </w:rPr>
-        <w:lastRenderedPageBreak/>
-        <w:t xml:space="preserve">Case of Jauss Polymers”, </w:t>
+        <w:t xml:space="preserve"> Agrawal, R., Sharma, V., and Arora, S. (2011), (Teaching Notes): “Supplier Buyer Relationship and Revival- An important stage between decline and turnaround- The Case of Jauss Polymers”, </w:t>
       </w:r>
       <w:r>
         <w:rPr>
@@ -18506,7 +18479,7 @@
 </file>
 
 <file path=word/numbering.xml><?xml version="1.0" encoding="utf-8"?>
-<w:numbering xmlns:wpc="http://schemas.microsoft.com/office/word/2010/wordprocessingCanvas" xmlns:cx="http://schemas.microsoft.com/office/drawing/2014/chartex" xmlns:cx1="http://schemas.microsoft.com/office/drawing/2015/9/8/chartex" xmlns:cx2="http://schemas.microsoft.com/office/drawing/2015/10/21/chartex" xmlns:cx3="http://schemas.microsoft.com/office/drawing/2016/5/9/chartex" xmlns:cx4="http://schemas.microsoft.com/office/drawing/2016/5/10/chartex" xmlns:cx5="http://schemas.microsoft.com/office/drawing/2016/5/11/chartex" xmlns:cx6="http://schemas.microsoft.com/office/drawing/2016/5/12/chartex" xmlns:cx7="http://schemas.microsoft.com/office/drawing/2016/5/13/chartex" xmlns:cx8="http://schemas.microsoft.com/office/drawing/2016/5/14/chartex" xmlns:mc="http://schemas.openxmlformats.org/markup-compatibility/2006" xmlns:aink="http://schemas.microsoft.com/office/drawing/2016/ink" xmlns:am3d="http://schemas.microsoft.com/office/drawing/2017/model3d" xmlns:o="urn:schemas-microsoft-com:office:office" xmlns:oel="http://schemas.microsoft.com/office/2019/extlst" xmlns:r="http://schemas.openxmlformats.org/officeDocument/2006/relationships" xmlns:m="http://schemas.openxmlformats.org/officeDocument/2006/math" xmlns:v="urn:schemas-microsoft-com:vml" xmlns:wp14="http://schemas.microsoft.com/office/word/2010/wordprocessingDrawing" xmlns:wp="http://schemas.openxmlformats.org/drawingml/2006/wordprocessingDrawing" xmlns:w10="urn:schemas-microsoft-com:office:word" xmlns:w="http://schemas.openxmlformats.org/wordprocessingml/2006/main" xmlns:w14="http://schemas.microsoft.com/office/word/2010/wordml" xmlns:w15="http://schemas.microsoft.com/office/word/2012/wordml" xmlns:w16cex="http://schemas.microsoft.com/office/word/2018/wordml/cex" xmlns:w16cid="http://schemas.microsoft.com/office/word/2016/wordml/cid" xmlns:w16="http://schemas.microsoft.com/office/word/2018/wordml" xmlns:w16du="http://schemas.microsoft.com/office/word/2023/wordml/word16du" xmlns:w16sdtdh="http://schemas.microsoft.com/office/word/2020/wordml/sdtdatahash" xmlns:w16se="http://schemas.microsoft.com/office/word/2015/wordml/symex" xmlns:wpg="http://schemas.microsoft.com/office/word/2010/wordprocessingGroup" xmlns:wpi="http://schemas.microsoft.com/office/word/2010/wordprocessingInk" xmlns:wne="http://schemas.microsoft.com/office/word/2006/wordml" xmlns:wps="http://schemas.microsoft.com/office/word/2010/wordprocessingShape" mc:Ignorable="w14 w15 w16se w16cid w16 w16cex w16sdtdh w16du wp14">
+<w:numbering xmlns:wpc="http://schemas.microsoft.com/office/word/2010/wordprocessingCanvas" xmlns:cx="http://schemas.microsoft.com/office/drawing/2014/chartex" xmlns:cx1="http://schemas.microsoft.com/office/drawing/2015/9/8/chartex" xmlns:cx2="http://schemas.microsoft.com/office/drawing/2015/10/21/chartex" xmlns:cx3="http://schemas.microsoft.com/office/drawing/2016/5/9/chartex" xmlns:cx4="http://schemas.microsoft.com/office/drawing/2016/5/10/chartex" xmlns:cx5="http://schemas.microsoft.com/office/drawing/2016/5/11/chartex" xmlns:cx6="http://schemas.microsoft.com/office/drawing/2016/5/12/chartex" xmlns:cx7="http://schemas.microsoft.com/office/drawing/2016/5/13/chartex" xmlns:cx8="http://schemas.microsoft.com/office/drawing/2016/5/14/chartex" xmlns:mc="http://schemas.openxmlformats.org/markup-compatibility/2006" xmlns:aink="http://schemas.microsoft.com/office/drawing/2016/ink" xmlns:am3d="http://schemas.microsoft.com/office/drawing/2017/model3d" xmlns:o="urn:schemas-microsoft-com:office:office" xmlns:oel="http://schemas.microsoft.com/office/2019/extlst" xmlns:r="http://schemas.openxmlformats.org/officeDocument/2006/relationships" xmlns:m="http://schemas.openxmlformats.org/officeDocument/2006/math" xmlns:v="urn:schemas-microsoft-com:vml" xmlns:wp14="http://schemas.microsoft.com/office/word/2010/wordprocessingDrawing" xmlns:wp="http://schemas.openxmlformats.org/drawingml/2006/wordprocessingDrawing" xmlns:w10="urn:schemas-microsoft-com:office:word" xmlns:w="http://schemas.openxmlformats.org/wordprocessingml/2006/main" xmlns:w14="http://schemas.microsoft.com/office/word/2010/wordml" xmlns:w15="http://schemas.microsoft.com/office/word/2012/wordml" xmlns:w16cex="http://schemas.microsoft.com/office/word/2018/wordml/cex" xmlns:w16cid="http://schemas.microsoft.com/office/word/2016/wordml/cid" xmlns:w16="http://schemas.microsoft.com/office/word/2018/wordml" xmlns:w16du="http://schemas.microsoft.com/office/word/2023/wordml/word16du" xmlns:w16sdtdh="http://schemas.microsoft.com/office/word/2020/wordml/sdtdatahash" xmlns:w16sdtfl="http://schemas.microsoft.com/office/word/2024/wordml/sdtformatlock" xmlns:w16se="http://schemas.microsoft.com/office/word/2015/wordml/symex" xmlns:wpg="http://schemas.microsoft.com/office/word/2010/wordprocessingGroup" xmlns:wpi="http://schemas.microsoft.com/office/word/2010/wordprocessingInk" xmlns:wne="http://schemas.microsoft.com/office/word/2006/wordml" xmlns:wps="http://schemas.microsoft.com/office/word/2010/wordprocessingShape" mc:Ignorable="w14 w15 w16se w16cid w16 w16cex w16sdtdh w16sdtfl w16du wp14">
   <w:abstractNum w:abstractNumId="0" w15:restartNumberingAfterBreak="0">
     <w:nsid w:val="03D94420"/>
     <w:multiLevelType w:val="hybridMultilevel"/>
@@ -20451,7 +20424,7 @@
 </file>
 
 <file path=word/styles.xml><?xml version="1.0" encoding="utf-8"?>
-<w:styles xmlns:mc="http://schemas.openxmlformats.org/markup-compatibility/2006" xmlns:r="http://schemas.openxmlformats.org/officeDocument/2006/relationships" xmlns:w="http://schemas.openxmlformats.org/wordprocessingml/2006/main" xmlns:w14="http://schemas.microsoft.com/office/word/2010/wordml" xmlns:w15="http://schemas.microsoft.com/office/word/2012/wordml" xmlns:w16cex="http://schemas.microsoft.com/office/word/2018/wordml/cex" xmlns:w16cid="http://schemas.microsoft.com/office/word/2016/wordml/cid" xmlns:w16="http://schemas.microsoft.com/office/word/2018/wordml" xmlns:w16du="http://schemas.microsoft.com/office/word/2023/wordml/word16du" xmlns:w16sdtdh="http://schemas.microsoft.com/office/word/2020/wordml/sdtdatahash" xmlns:w16se="http://schemas.microsoft.com/office/word/2015/wordml/symex" mc:Ignorable="w14 w15 w16se w16cid w16 w16cex w16sdtdh w16du">
+<w:styles xmlns:mc="http://schemas.openxmlformats.org/markup-compatibility/2006" xmlns:r="http://schemas.openxmlformats.org/officeDocument/2006/relationships" xmlns:w="http://schemas.openxmlformats.org/wordprocessingml/2006/main" xmlns:w14="http://schemas.microsoft.com/office/word/2010/wordml" xmlns:w15="http://schemas.microsoft.com/office/word/2012/wordml" xmlns:w16cex="http://schemas.microsoft.com/office/word/2018/wordml/cex" xmlns:w16cid="http://schemas.microsoft.com/office/word/2016/wordml/cid" xmlns:w16="http://schemas.microsoft.com/office/word/2018/wordml" xmlns:w16du="http://schemas.microsoft.com/office/word/2023/wordml/word16du" xmlns:w16sdtdh="http://schemas.microsoft.com/office/word/2020/wordml/sdtdatahash" xmlns:w16sdtfl="http://schemas.microsoft.com/office/word/2024/wordml/sdtformatlock" xmlns:w16se="http://schemas.microsoft.com/office/word/2015/wordml/symex" mc:Ignorable="w14 w15 w16se w16cid w16 w16cex w16sdtdh w16sdtfl w16du">
   <w:docDefaults>
     <w:rPrDefault>
       <w:rPr>

</xml_diff>